<commit_message>
Introducción de Alejandro hecha
:dancer:
</commit_message>
<xml_diff>
--- a/Practica 2 proyecto/ESQUEMA para Proyecto práctica.docx
+++ b/Practica 2 proyecto/ESQUEMA para Proyecto práctica.docx
@@ -99,115 +99,44 @@
       </w:r>
     </w:p>
     <w:p>
-      <w:pPr>
-        <w:spacing w:before="100" w:beforeAutospacing="1" w:after="100" w:afterAutospacing="1" w:line="240" w:lineRule="auto"/>
-        <w:rPr>
-          <w:rFonts w:ascii="Times New Roman" w:eastAsia="Times New Roman" w:hAnsi="Times New Roman" w:cs="Times New Roman"/>
-          <w:sz w:val="24"/>
-          <w:szCs w:val="24"/>
-          <w:lang w:eastAsia="es-ES"/>
-        </w:rPr>
-      </w:pPr>
-      <w:r>
-        <w:rPr>
-          <w:rFonts w:ascii="Times New Roman" w:eastAsia="Times New Roman" w:hAnsi="Times New Roman" w:cs="Times New Roman"/>
-          <w:sz w:val="24"/>
-          <w:szCs w:val="24"/>
-          <w:lang w:eastAsia="es-ES"/>
-        </w:rPr>
-        <w:t>¿</w:t>
-      </w:r>
-      <w:proofErr w:type="gramStart"/>
-      <w:r>
-        <w:rPr>
-          <w:rFonts w:ascii="Times New Roman" w:eastAsia="Times New Roman" w:hAnsi="Times New Roman" w:cs="Times New Roman"/>
-          <w:sz w:val="24"/>
-          <w:szCs w:val="24"/>
-          <w:lang w:eastAsia="es-ES"/>
-        </w:rPr>
-        <w:t>qué</w:t>
-      </w:r>
-      <w:proofErr w:type="gramEnd"/>
-      <w:r>
-        <w:rPr>
-          <w:rFonts w:ascii="Times New Roman" w:eastAsia="Times New Roman" w:hAnsi="Times New Roman" w:cs="Times New Roman"/>
-          <w:sz w:val="24"/>
-          <w:szCs w:val="24"/>
-          <w:lang w:eastAsia="es-ES"/>
-        </w:rPr>
-        <w:t xml:space="preserve"> es lo que queremos hacer? </w:t>
-      </w:r>
-    </w:p>
-    <w:p>
-      <w:pPr>
-        <w:numPr>
-          <w:ilvl w:val="0"/>
-          <w:numId w:val="1"/>
-        </w:numPr>
-        <w:spacing w:before="100" w:beforeAutospacing="1" w:after="100" w:afterAutospacing="1" w:line="240" w:lineRule="auto"/>
-        <w:rPr>
-          <w:rFonts w:ascii="Times New Roman" w:eastAsia="Times New Roman" w:hAnsi="Times New Roman" w:cs="Times New Roman"/>
-          <w:sz w:val="24"/>
-          <w:szCs w:val="24"/>
-          <w:lang w:eastAsia="es-ES"/>
-        </w:rPr>
-      </w:pPr>
-      <w:r>
-        <w:rPr>
-          <w:rFonts w:ascii="Times New Roman" w:eastAsia="Times New Roman" w:hAnsi="Times New Roman" w:cs="Times New Roman"/>
-          <w:sz w:val="24"/>
-          <w:szCs w:val="24"/>
-          <w:lang w:eastAsia="es-ES"/>
-        </w:rPr>
-        <w:t>Objetivos</w:t>
-      </w:r>
-    </w:p>
-    <w:p>
-      <w:pPr>
-        <w:numPr>
-          <w:ilvl w:val="0"/>
-          <w:numId w:val="1"/>
-        </w:numPr>
-        <w:spacing w:before="100" w:beforeAutospacing="1" w:after="100" w:afterAutospacing="1" w:line="240" w:lineRule="auto"/>
-        <w:rPr>
-          <w:rFonts w:ascii="Times New Roman" w:eastAsia="Times New Roman" w:hAnsi="Times New Roman" w:cs="Times New Roman"/>
-          <w:sz w:val="24"/>
-          <w:szCs w:val="24"/>
-          <w:lang w:eastAsia="es-ES"/>
-        </w:rPr>
-      </w:pPr>
-      <w:r>
-        <w:rPr>
-          <w:rFonts w:ascii="Times New Roman" w:eastAsia="Times New Roman" w:hAnsi="Times New Roman" w:cs="Times New Roman"/>
-          <w:sz w:val="24"/>
-          <w:szCs w:val="24"/>
-          <w:lang w:eastAsia="es-ES"/>
-        </w:rPr>
-        <w:t>Contexto</w:t>
-      </w:r>
-    </w:p>
-    <w:p>
-      <w:pPr>
-        <w:numPr>
-          <w:ilvl w:val="0"/>
-          <w:numId w:val="1"/>
-        </w:numPr>
-        <w:spacing w:before="100" w:beforeAutospacing="1" w:after="100" w:afterAutospacing="1" w:line="240" w:lineRule="auto"/>
-        <w:rPr>
-          <w:rFonts w:ascii="Times New Roman" w:eastAsia="Times New Roman" w:hAnsi="Times New Roman" w:cs="Times New Roman"/>
-          <w:sz w:val="24"/>
-          <w:szCs w:val="24"/>
-          <w:lang w:eastAsia="es-ES"/>
-        </w:rPr>
-      </w:pPr>
-      <w:r>
-        <w:rPr>
-          <w:rFonts w:ascii="Times New Roman" w:eastAsia="Times New Roman" w:hAnsi="Times New Roman" w:cs="Times New Roman"/>
-          <w:sz w:val="24"/>
-          <w:szCs w:val="24"/>
-          <w:lang w:eastAsia="es-ES"/>
-        </w:rPr>
-        <w:t>Referentes</w:t>
+      <w:r>
+        <w:t>La realización de un escenario virtual con una temática orientada al salvaje oeste ha sido la idea elegida para el proyecto, tras unas ideas propuestas y su consiguiente deliberación, el salvaje oeste se vio como el escenario ideal para el proyecto. Se trata de una temática conocida en todo el mundo gracias a las numerosas películas que se han realizado sobre él.</w:t>
+      </w:r>
+    </w:p>
+    <w:p>
+      <w:r>
+        <w:t>Este conocimiento ayudará para la realización de este proyecto ya que el material existente al cual investigar y obtener ideas para el escenario será mayor, también será más fácil que llegue al consumidor gracias al gran atractivo que tiene este.</w:t>
+      </w:r>
+    </w:p>
+    <w:p>
+      <w:r>
+        <w:t xml:space="preserve">Uno de los grandes referentes es el videojuego Red </w:t>
+      </w:r>
+      <w:proofErr w:type="spellStart"/>
+      <w:r>
+        <w:t>Dead</w:t>
+      </w:r>
+      <w:proofErr w:type="spellEnd"/>
+      <w:r>
+        <w:t xml:space="preserve"> </w:t>
+      </w:r>
+      <w:proofErr w:type="spellStart"/>
+      <w:r>
+        <w:t>Redemption</w:t>
+      </w:r>
+      <w:proofErr w:type="spellEnd"/>
+      <w:r>
+        <w:t>, ubicado en un entorno del salvaje oeste y el cual presenta unos escenarios realmente buenos, la gran atracción que supuso la llegada de este videojuego es lo que termina de impulsar la decisión de realizar esta temática.</w:t>
+      </w:r>
+    </w:p>
+    <w:p>
+      <w:r>
+        <w:t>El entorno elegido sigue siendo muy popular en la actualidad prueba de ello son las apariciones de películas aun ubicadas en él, los numerosos artículos a la venta e incluso la existencia de ciudades para visitar en la vida real, las cuales suponen un activo muy grande en las zonas de EE.UU donde se encuentran ya que son visitadas por numerosos curiosos.</w:t>
+      </w:r>
+    </w:p>
+    <w:p>
+      <w:r>
+        <w:t>Todo ello unido hace de este proyecto un gran desafío para realizar, en el que se buscara que el usuario se sienta en un escenario similar al que se encontraría en aquella época pero con la facilidad de hacerlo desde su casa sin la necesidad de viajar.</w:t>
       </w:r>
     </w:p>
     <w:p>
@@ -223,6 +152,8 @@
           <w:lang w:eastAsia="es-ES"/>
         </w:rPr>
       </w:pPr>
+      <w:bookmarkStart w:id="0" w:name="_GoBack"/>
+      <w:bookmarkEnd w:id="0"/>
       <w:r>
         <w:rPr>
           <w:rFonts w:ascii="Times New Roman" w:eastAsia="Times New Roman" w:hAnsi="Times New Roman" w:cs="Times New Roman"/>
@@ -454,6 +385,7 @@
         </w:numPr>
       </w:pPr>
       <w:r>
+        <w:lastRenderedPageBreak/>
         <w:t xml:space="preserve">Aprendizaje del software elegido </w:t>
       </w:r>
     </w:p>
@@ -658,7 +590,6 @@
         </w:numPr>
       </w:pPr>
       <w:r>
-        <w:lastRenderedPageBreak/>
         <w:t xml:space="preserve">Modelado </w:t>
       </w:r>
     </w:p>
@@ -877,13 +808,7 @@
         <w:ind w:left="720"/>
       </w:pPr>
       <w:r>
-        <w:t xml:space="preserve">Para llevar a cabo la tarea de crear un escenario virtual en 3d y convertirlo en un producto se requiere realizar una serie de procesos como son por ejemplo, el modelado del escenario, la edición de las texturas, así como la publicación del resultado final </w:t>
-      </w:r>
-      <w:r>
-        <w:t>para que los más fanáticos puedan descargarlo y visualizarlo</w:t>
-      </w:r>
-      <w:r>
-        <w:t>, dichos procesos se pueden realizar gracias a las siguientes herramientas:</w:t>
+        <w:t>Para llevar a cabo la tarea de crear un escenario virtual en 3d y convertirlo en un producto se requiere realizar una serie de procesos como son por ejemplo, el modelado del escenario, la edición de las texturas, así como la publicación del resultado final para que los más fanáticos puedan descargarlo y visualizarlo, dichos procesos se pueden realizar gracias a las siguientes herramientas:</w:t>
       </w:r>
     </w:p>
     <w:p>
@@ -929,15 +854,7 @@
         <w:rPr>
           <w:lang w:val="en-US"/>
         </w:rPr>
-        <w:t>Nav</w:t>
-      </w:r>
-      <w:bookmarkStart w:id="0" w:name="_GoBack"/>
-      <w:bookmarkEnd w:id="0"/>
-      <w:r>
-        <w:rPr>
-          <w:lang w:val="en-US"/>
-        </w:rPr>
-        <w:t>egadores</w:t>
+        <w:t>Navegadores</w:t>
       </w:r>
       <w:proofErr w:type="spellEnd"/>
       <w:r>
@@ -1022,6 +939,7 @@
         <w:spacing w:before="100" w:beforeAutospacing="1" w:after="100" w:afterAutospacing="1" w:line="240" w:lineRule="auto"/>
       </w:pPr>
       <w:r>
+        <w:lastRenderedPageBreak/>
         <w:t>Plataforma para publicar el producto, por ejemplo</w:t>
       </w:r>
       <w:r>
@@ -1079,10 +997,7 @@
         <w:spacing w:before="100" w:beforeAutospacing="1" w:after="100" w:afterAutospacing="1" w:line="240" w:lineRule="auto"/>
       </w:pPr>
       <w:r>
-        <w:t>H</w:t>
-      </w:r>
-      <w:r>
-        <w:t xml:space="preserve">erramienta </w:t>
+        <w:t xml:space="preserve">Herramienta </w:t>
       </w:r>
       <w:r>
         <w:t>www.g</w:t>
@@ -1091,10 +1006,7 @@
         <w:t>anttproject.biz</w:t>
       </w:r>
       <w:r>
-        <w:t xml:space="preserve"> para realizar un diagrama de </w:t>
-      </w:r>
-      <w:r>
-        <w:t>Gantt</w:t>
+        <w:t xml:space="preserve"> para realizar un diagrama de Gantt</w:t>
       </w:r>
     </w:p>
     <w:p>
@@ -1270,7 +1182,6 @@
           <w:szCs w:val="24"/>
           <w:lang w:eastAsia="es-ES"/>
         </w:rPr>
-        <w:lastRenderedPageBreak/>
         <w:t>dependencias entre tareas</w:t>
       </w:r>
     </w:p>

</xml_diff>

<commit_message>
Añadidos apartado 2 y 5
Propuesta de trabajo y costes previstos
</commit_message>
<xml_diff>
--- a/Practica 2 proyecto/ESQUEMA para Proyecto práctica.docx
+++ b/Practica 2 proyecto/ESQUEMA para Proyecto práctica.docx
@@ -152,8 +152,6 @@
           <w:lang w:eastAsia="es-ES"/>
         </w:rPr>
       </w:pPr>
-      <w:bookmarkStart w:id="0" w:name="_GoBack"/>
-      <w:bookmarkEnd w:id="0"/>
       <w:r>
         <w:rPr>
           <w:rFonts w:ascii="Times New Roman" w:eastAsia="Times New Roman" w:hAnsi="Times New Roman" w:cs="Times New Roman"/>
@@ -168,595 +166,7 @@
     </w:p>
     <w:p>
       <w:pPr>
-        <w:pStyle w:val="Prrafodelista"/>
-      </w:pPr>
-      <w:r>
-        <w:t>Aquí va el texto</w:t>
-      </w:r>
-    </w:p>
-    <w:p>
-      <w:pPr>
-        <w:pStyle w:val="Prrafodelista"/>
-      </w:pPr>
-    </w:p>
-    <w:p>
-      <w:pPr>
-        <w:pStyle w:val="Prrafodelista"/>
-        <w:numPr>
-          <w:ilvl w:val="0"/>
-          <w:numId w:val="2"/>
-        </w:numPr>
-      </w:pPr>
-      <w:r>
-        <w:t xml:space="preserve">Elección de la temática del escenario </w:t>
-      </w:r>
-    </w:p>
-    <w:p>
-      <w:pPr>
-        <w:pStyle w:val="Prrafodelista"/>
-        <w:numPr>
-          <w:ilvl w:val="1"/>
-          <w:numId w:val="2"/>
-        </w:numPr>
-      </w:pPr>
-      <w:r>
-        <w:t xml:space="preserve">Temática principal </w:t>
-      </w:r>
-    </w:p>
-    <w:p>
-      <w:pPr>
-        <w:pStyle w:val="Prrafodelista"/>
-        <w:numPr>
-          <w:ilvl w:val="1"/>
-          <w:numId w:val="2"/>
-        </w:numPr>
-      </w:pPr>
-      <w:r>
-        <w:t xml:space="preserve">Repartir elementos </w:t>
-      </w:r>
-    </w:p>
-    <w:p>
-      <w:pPr>
-        <w:pStyle w:val="Prrafodelista"/>
-        <w:numPr>
-          <w:ilvl w:val="1"/>
-          <w:numId w:val="2"/>
-        </w:numPr>
-      </w:pPr>
-      <w:r>
-        <w:t xml:space="preserve">Elección más específica de las estructuras propias </w:t>
-      </w:r>
-    </w:p>
-    <w:p>
-      <w:pPr>
-        <w:pStyle w:val="Prrafodelista"/>
-        <w:numPr>
-          <w:ilvl w:val="0"/>
-          <w:numId w:val="2"/>
-        </w:numPr>
-      </w:pPr>
-      <w:r>
-        <w:t>Búsqueda de los recursos</w:t>
-      </w:r>
-    </w:p>
-    <w:p>
-      <w:pPr>
-        <w:pStyle w:val="Prrafodelista"/>
-        <w:numPr>
-          <w:ilvl w:val="1"/>
-          <w:numId w:val="2"/>
-        </w:numPr>
-      </w:pPr>
-      <w:r>
-        <w:t>Plata</w:t>
-      </w:r>
-      <w:r>
-        <w:t>forma para publicar el proyecto</w:t>
-      </w:r>
-    </w:p>
-    <w:p>
-      <w:pPr>
-        <w:pStyle w:val="Prrafodelista"/>
-        <w:numPr>
-          <w:ilvl w:val="1"/>
-          <w:numId w:val="2"/>
-        </w:numPr>
-      </w:pPr>
-      <w:r>
-        <w:t>Creación del Bl</w:t>
-      </w:r>
-      <w:r>
-        <w:t>og para documentar los procesos</w:t>
-      </w:r>
-    </w:p>
-    <w:p>
-      <w:pPr>
-        <w:pStyle w:val="Prrafodelista"/>
-        <w:numPr>
-          <w:ilvl w:val="1"/>
-          <w:numId w:val="2"/>
-        </w:numPr>
-      </w:pPr>
-      <w:r>
-        <w:t>Elección y confirmación de softwa</w:t>
-      </w:r>
-      <w:r>
-        <w:t>re</w:t>
-      </w:r>
-    </w:p>
-    <w:p>
-      <w:pPr>
-        <w:pStyle w:val="Prrafodelista"/>
-        <w:numPr>
-          <w:ilvl w:val="2"/>
-          <w:numId w:val="2"/>
-        </w:numPr>
-      </w:pPr>
-      <w:r>
-        <w:t xml:space="preserve">Decisión sobre la versión </w:t>
-      </w:r>
-    </w:p>
-    <w:p>
-      <w:pPr>
-        <w:pStyle w:val="Prrafodelista"/>
-        <w:numPr>
-          <w:ilvl w:val="2"/>
-          <w:numId w:val="2"/>
-        </w:numPr>
-      </w:pPr>
-      <w:r>
-        <w:t xml:space="preserve">comprobar compatibilidad entre aplicaciones </w:t>
-      </w:r>
-    </w:p>
-    <w:p>
-      <w:pPr>
-        <w:pStyle w:val="Prrafodelista"/>
-        <w:numPr>
-          <w:ilvl w:val="0"/>
-          <w:numId w:val="2"/>
-        </w:numPr>
-      </w:pPr>
-      <w:r>
-        <w:t xml:space="preserve">Realización de bocetos </w:t>
-      </w:r>
-    </w:p>
-    <w:p>
-      <w:pPr>
-        <w:pStyle w:val="Prrafodelista"/>
-        <w:numPr>
-          <w:ilvl w:val="1"/>
-          <w:numId w:val="2"/>
-        </w:numPr>
-      </w:pPr>
-      <w:r>
-        <w:t xml:space="preserve">Boceto vista de </w:t>
-      </w:r>
-      <w:proofErr w:type="spellStart"/>
-      <w:r>
-        <w:t>aguila</w:t>
-      </w:r>
-      <w:proofErr w:type="spellEnd"/>
-      <w:r>
-        <w:t xml:space="preserve"> (entorno)</w:t>
-      </w:r>
-    </w:p>
-    <w:p>
-      <w:pPr>
-        <w:pStyle w:val="Prrafodelista"/>
-        <w:numPr>
-          <w:ilvl w:val="1"/>
-          <w:numId w:val="2"/>
-        </w:numPr>
-      </w:pPr>
-      <w:r>
-        <w:t>Boceto elementos 1</w:t>
-      </w:r>
-    </w:p>
-    <w:p>
-      <w:pPr>
-        <w:pStyle w:val="Prrafodelista"/>
-        <w:numPr>
-          <w:ilvl w:val="1"/>
-          <w:numId w:val="2"/>
-        </w:numPr>
-      </w:pPr>
-      <w:r>
-        <w:t>Boceto elementos 2</w:t>
-      </w:r>
-    </w:p>
-    <w:p>
-      <w:pPr>
-        <w:pStyle w:val="Prrafodelista"/>
-        <w:numPr>
-          <w:ilvl w:val="1"/>
-          <w:numId w:val="2"/>
-        </w:numPr>
-      </w:pPr>
-      <w:r>
-        <w:t>Boceto elementos 3</w:t>
-      </w:r>
-    </w:p>
-    <w:p>
-      <w:pPr>
-        <w:pStyle w:val="Prrafodelista"/>
-        <w:numPr>
-          <w:ilvl w:val="0"/>
-          <w:numId w:val="2"/>
-        </w:numPr>
-      </w:pPr>
-      <w:r>
-        <w:lastRenderedPageBreak/>
-        <w:t xml:space="preserve">Aprendizaje del software elegido </w:t>
-      </w:r>
-    </w:p>
-    <w:p>
-      <w:pPr>
-        <w:pStyle w:val="Prrafodelista"/>
-        <w:numPr>
-          <w:ilvl w:val="1"/>
-          <w:numId w:val="2"/>
-        </w:numPr>
-      </w:pPr>
-      <w:r>
-        <w:t xml:space="preserve">Búsqueda de tutoriales </w:t>
-      </w:r>
-    </w:p>
-    <w:p>
-      <w:pPr>
-        <w:pStyle w:val="Prrafodelista"/>
-        <w:numPr>
-          <w:ilvl w:val="1"/>
-          <w:numId w:val="2"/>
-        </w:numPr>
-      </w:pPr>
-      <w:r>
-        <w:t xml:space="preserve">Realización de pruebas </w:t>
-      </w:r>
-    </w:p>
-    <w:p>
-      <w:pPr>
-        <w:pStyle w:val="Prrafodelista"/>
-        <w:numPr>
-          <w:ilvl w:val="0"/>
-          <w:numId w:val="2"/>
-        </w:numPr>
-      </w:pPr>
-      <w:r>
-        <w:t xml:space="preserve">Creación del entorno </w:t>
-      </w:r>
-    </w:p>
-    <w:p>
-      <w:pPr>
-        <w:pStyle w:val="Prrafodelista"/>
-        <w:numPr>
-          <w:ilvl w:val="1"/>
-          <w:numId w:val="2"/>
-        </w:numPr>
-      </w:pPr>
-      <w:r>
-        <w:t xml:space="preserve">Modelado </w:t>
-      </w:r>
-    </w:p>
-    <w:p>
-      <w:pPr>
-        <w:pStyle w:val="Prrafodelista"/>
-        <w:numPr>
-          <w:ilvl w:val="1"/>
-          <w:numId w:val="2"/>
-        </w:numPr>
-      </w:pPr>
-      <w:r>
-        <w:t xml:space="preserve">Texturizado </w:t>
-      </w:r>
-    </w:p>
-    <w:p>
-      <w:pPr>
-        <w:pStyle w:val="Prrafodelista"/>
-        <w:numPr>
-          <w:ilvl w:val="1"/>
-          <w:numId w:val="2"/>
-        </w:numPr>
-      </w:pPr>
-      <w:proofErr w:type="spellStart"/>
-      <w:r>
-        <w:t>Renderizado</w:t>
-      </w:r>
-      <w:proofErr w:type="spellEnd"/>
-      <w:r>
-        <w:t xml:space="preserve"> </w:t>
-      </w:r>
-    </w:p>
-    <w:p>
-      <w:pPr>
-        <w:pStyle w:val="Prrafodelista"/>
-        <w:numPr>
-          <w:ilvl w:val="0"/>
-          <w:numId w:val="2"/>
-        </w:numPr>
-      </w:pPr>
-      <w:r>
-        <w:t>Creación de elementos 1</w:t>
-      </w:r>
-    </w:p>
-    <w:p>
-      <w:pPr>
-        <w:pStyle w:val="Prrafodelista"/>
-        <w:numPr>
-          <w:ilvl w:val="1"/>
-          <w:numId w:val="2"/>
-        </w:numPr>
-      </w:pPr>
-      <w:r>
-        <w:t xml:space="preserve">Modelado </w:t>
-      </w:r>
-    </w:p>
-    <w:p>
-      <w:pPr>
-        <w:pStyle w:val="Prrafodelista"/>
-        <w:numPr>
-          <w:ilvl w:val="1"/>
-          <w:numId w:val="2"/>
-        </w:numPr>
-      </w:pPr>
-      <w:r>
-        <w:t xml:space="preserve">Texturizado </w:t>
-      </w:r>
-    </w:p>
-    <w:p>
-      <w:pPr>
-        <w:pStyle w:val="Prrafodelista"/>
-        <w:numPr>
-          <w:ilvl w:val="1"/>
-          <w:numId w:val="2"/>
-        </w:numPr>
-      </w:pPr>
-      <w:proofErr w:type="spellStart"/>
-      <w:r>
-        <w:t>Renderizado</w:t>
-      </w:r>
-      <w:proofErr w:type="spellEnd"/>
-      <w:r>
-        <w:t xml:space="preserve"> </w:t>
-      </w:r>
-    </w:p>
-    <w:p>
-      <w:pPr>
-        <w:pStyle w:val="Prrafodelista"/>
-        <w:numPr>
-          <w:ilvl w:val="0"/>
-          <w:numId w:val="2"/>
-        </w:numPr>
-      </w:pPr>
-      <w:r>
-        <w:t>Creación de elementos 2</w:t>
-      </w:r>
-    </w:p>
-    <w:p>
-      <w:pPr>
-        <w:pStyle w:val="Prrafodelista"/>
-        <w:numPr>
-          <w:ilvl w:val="1"/>
-          <w:numId w:val="2"/>
-        </w:numPr>
-      </w:pPr>
-      <w:r>
-        <w:t xml:space="preserve">Modelado </w:t>
-      </w:r>
-    </w:p>
-    <w:p>
-      <w:pPr>
-        <w:pStyle w:val="Prrafodelista"/>
-        <w:numPr>
-          <w:ilvl w:val="1"/>
-          <w:numId w:val="2"/>
-        </w:numPr>
-      </w:pPr>
-      <w:r>
-        <w:t xml:space="preserve">Texturizado </w:t>
-      </w:r>
-    </w:p>
-    <w:p>
-      <w:pPr>
-        <w:pStyle w:val="Prrafodelista"/>
-        <w:numPr>
-          <w:ilvl w:val="1"/>
-          <w:numId w:val="2"/>
-        </w:numPr>
-      </w:pPr>
-      <w:proofErr w:type="spellStart"/>
-      <w:r>
-        <w:t>Renderizado</w:t>
-      </w:r>
-      <w:proofErr w:type="spellEnd"/>
-    </w:p>
-    <w:p>
-      <w:pPr>
-        <w:pStyle w:val="Prrafodelista"/>
-        <w:numPr>
-          <w:ilvl w:val="0"/>
-          <w:numId w:val="2"/>
-        </w:numPr>
-      </w:pPr>
-      <w:r>
-        <w:t>Creación de elementos 3</w:t>
-      </w:r>
-    </w:p>
-    <w:p>
-      <w:pPr>
-        <w:pStyle w:val="Prrafodelista"/>
-        <w:numPr>
-          <w:ilvl w:val="1"/>
-          <w:numId w:val="2"/>
-        </w:numPr>
-      </w:pPr>
-      <w:r>
-        <w:t xml:space="preserve">Modelado </w:t>
-      </w:r>
-    </w:p>
-    <w:p>
-      <w:pPr>
-        <w:pStyle w:val="Prrafodelista"/>
-        <w:numPr>
-          <w:ilvl w:val="1"/>
-          <w:numId w:val="2"/>
-        </w:numPr>
-      </w:pPr>
-      <w:r>
-        <w:t xml:space="preserve">Texturizado </w:t>
-      </w:r>
-    </w:p>
-    <w:p>
-      <w:pPr>
-        <w:pStyle w:val="Prrafodelista"/>
-        <w:numPr>
-          <w:ilvl w:val="1"/>
-          <w:numId w:val="2"/>
-        </w:numPr>
-      </w:pPr>
-      <w:proofErr w:type="spellStart"/>
-      <w:r>
-        <w:t>Renderizado</w:t>
-      </w:r>
-      <w:proofErr w:type="spellEnd"/>
-      <w:r>
-        <w:t xml:space="preserve"> </w:t>
-      </w:r>
-    </w:p>
-    <w:p>
-      <w:pPr>
-        <w:pStyle w:val="Prrafodelista"/>
-        <w:numPr>
-          <w:ilvl w:val="0"/>
-          <w:numId w:val="2"/>
-        </w:numPr>
-      </w:pPr>
-      <w:r>
-        <w:t xml:space="preserve">Puesta en común de los distintos elementos </w:t>
-      </w:r>
-    </w:p>
-    <w:p>
-      <w:pPr>
-        <w:pStyle w:val="Prrafodelista"/>
-        <w:numPr>
-          <w:ilvl w:val="0"/>
-          <w:numId w:val="2"/>
-        </w:numPr>
-      </w:pPr>
-      <w:r>
-        <w:t xml:space="preserve">Inclusión de detalles </w:t>
-      </w:r>
-    </w:p>
-    <w:p>
-      <w:pPr>
-        <w:pStyle w:val="Prrafodelista"/>
-        <w:numPr>
-          <w:ilvl w:val="1"/>
-          <w:numId w:val="2"/>
-        </w:numPr>
-      </w:pPr>
-      <w:r>
-        <w:t xml:space="preserve">Iluminación </w:t>
-      </w:r>
-    </w:p>
-    <w:p>
-      <w:pPr>
-        <w:pStyle w:val="Prrafodelista"/>
-        <w:numPr>
-          <w:ilvl w:val="1"/>
-          <w:numId w:val="2"/>
-        </w:numPr>
-      </w:pPr>
-      <w:r>
-        <w:t xml:space="preserve">Elementos decorativos </w:t>
-      </w:r>
-    </w:p>
-    <w:p>
-      <w:pPr>
-        <w:pStyle w:val="Prrafodelista"/>
-        <w:numPr>
-          <w:ilvl w:val="0"/>
-          <w:numId w:val="2"/>
-        </w:numPr>
-      </w:pPr>
-      <w:r>
-        <w:t xml:space="preserve">Búsqueda y corrección de errores </w:t>
-      </w:r>
-    </w:p>
-    <w:p>
-      <w:pPr>
-        <w:pStyle w:val="Prrafodelista"/>
-        <w:numPr>
-          <w:ilvl w:val="0"/>
-          <w:numId w:val="2"/>
-        </w:numPr>
-      </w:pPr>
-      <w:r>
-        <w:t xml:space="preserve">Validación Externa </w:t>
-      </w:r>
-    </w:p>
-    <w:p>
-      <w:pPr>
-        <w:pStyle w:val="Prrafodelista"/>
-        <w:numPr>
-          <w:ilvl w:val="1"/>
-          <w:numId w:val="2"/>
-        </w:numPr>
-      </w:pPr>
-      <w:r>
-        <w:t xml:space="preserve">Crear un ejecutable </w:t>
-      </w:r>
-    </w:p>
-    <w:p>
-      <w:pPr>
-        <w:pStyle w:val="Prrafodelista"/>
-        <w:numPr>
-          <w:ilvl w:val="1"/>
-          <w:numId w:val="2"/>
-        </w:numPr>
-      </w:pPr>
-      <w:r>
-        <w:t xml:space="preserve">Publicación en la plataforma </w:t>
-      </w:r>
-    </w:p>
-    <w:p>
-      <w:pPr>
-        <w:pStyle w:val="Prrafodelista"/>
-        <w:numPr>
-          <w:ilvl w:val="0"/>
-          <w:numId w:val="2"/>
-        </w:numPr>
-      </w:pPr>
-      <w:r>
-        <w:t xml:space="preserve">Promoción </w:t>
-      </w:r>
-    </w:p>
-    <w:p>
-      <w:pPr>
-        <w:pStyle w:val="Prrafodelista"/>
-        <w:numPr>
-          <w:ilvl w:val="1"/>
-          <w:numId w:val="2"/>
-        </w:numPr>
-      </w:pPr>
-      <w:r>
-        <w:t>Canal de Youtube y aspecto</w:t>
-      </w:r>
-    </w:p>
-    <w:p>
-      <w:pPr>
-        <w:pStyle w:val="Prrafodelista"/>
-        <w:numPr>
-          <w:ilvl w:val="1"/>
-          <w:numId w:val="2"/>
-        </w:numPr>
-      </w:pPr>
-      <w:r>
-        <w:t xml:space="preserve">Vídeo </w:t>
-      </w:r>
-    </w:p>
-    <w:p>
-      <w:pPr>
-        <w:pStyle w:val="Prrafodelista"/>
+        <w:spacing w:before="100" w:beforeAutospacing="1" w:after="100" w:afterAutospacing="1" w:line="240" w:lineRule="auto"/>
         <w:rPr>
           <w:rFonts w:ascii="Times New Roman" w:eastAsia="Times New Roman" w:hAnsi="Times New Roman" w:cs="Times New Roman"/>
           <w:sz w:val="24"/>
@@ -764,18 +174,768 @@
           <w:lang w:eastAsia="es-ES"/>
         </w:rPr>
       </w:pPr>
-    </w:p>
-    <w:p>
-      <w:pPr>
-        <w:spacing w:before="100" w:beforeAutospacing="1" w:after="100" w:afterAutospacing="1" w:line="240" w:lineRule="auto"/>
-        <w:ind w:left="720"/>
+      <w:r>
         <w:rPr>
           <w:rFonts w:ascii="Times New Roman" w:eastAsia="Times New Roman" w:hAnsi="Times New Roman" w:cs="Times New Roman"/>
           <w:sz w:val="24"/>
           <w:szCs w:val="24"/>
           <w:lang w:eastAsia="es-ES"/>
         </w:rPr>
-      </w:pPr>
+        <w:t xml:space="preserve">Para poder llevar a cabo el proyecto propuesto es necesario seguir un orden en la realización de las tareas, que pueden agruparse en tres etapas: </w:t>
+      </w:r>
+    </w:p>
+    <w:p>
+      <w:pPr>
+        <w:spacing w:before="100" w:beforeAutospacing="1" w:after="100" w:afterAutospacing="1" w:line="240" w:lineRule="auto"/>
+        <w:rPr>
+          <w:rFonts w:ascii="Times New Roman" w:eastAsia="Times New Roman" w:hAnsi="Times New Roman" w:cs="Times New Roman"/>
+          <w:sz w:val="24"/>
+          <w:szCs w:val="24"/>
+          <w:lang w:eastAsia="es-ES"/>
+        </w:rPr>
+      </w:pPr>
+      <w:r>
+        <w:rPr>
+          <w:rFonts w:ascii="Times New Roman" w:eastAsia="Times New Roman" w:hAnsi="Times New Roman" w:cs="Times New Roman"/>
+          <w:sz w:val="24"/>
+          <w:szCs w:val="24"/>
+          <w:lang w:eastAsia="es-ES"/>
+        </w:rPr>
+        <w:t xml:space="preserve">En la primera etapa del proyecto, además de decidir la temática del mismo, se debe elegir y adquirir conocimientos del software que va a ser utilizado para la construcción de los modelados en 3D y, a partir de ahí, comenzar a desarrollar la idea mediante la realización de bocetos para cada uno de los elementos del entorno. </w:t>
+      </w:r>
+    </w:p>
+    <w:p>
+      <w:pPr>
+        <w:spacing w:before="100" w:beforeAutospacing="1" w:after="100" w:afterAutospacing="1" w:line="240" w:lineRule="auto"/>
+        <w:rPr>
+          <w:rFonts w:ascii="Times New Roman" w:eastAsia="Times New Roman" w:hAnsi="Times New Roman" w:cs="Times New Roman"/>
+          <w:sz w:val="24"/>
+          <w:szCs w:val="24"/>
+          <w:lang w:eastAsia="es-ES"/>
+        </w:rPr>
+      </w:pPr>
+      <w:r>
+        <w:rPr>
+          <w:rFonts w:ascii="Times New Roman" w:eastAsia="Times New Roman" w:hAnsi="Times New Roman" w:cs="Times New Roman"/>
+          <w:sz w:val="24"/>
+          <w:szCs w:val="24"/>
+          <w:lang w:eastAsia="es-ES"/>
+        </w:rPr>
+        <w:t xml:space="preserve">La segunda etapa es la más extensa. En ella se comienza a elaborar cada uno de los modelos así como entorno en el que se situarán utilizando 3ds Max y Photoshop para la creación y modificación de texturas. Una vez terminado este proceso se pondrá en común el trabajo de cada miembro del grupo, se evaluará la posibilidad de añadir más elementos decorativos y se llevará a cabo una búsqueda de posibles errores. </w:t>
+      </w:r>
+    </w:p>
+    <w:p>
+      <w:pPr>
+        <w:spacing w:before="100" w:beforeAutospacing="1" w:after="100" w:afterAutospacing="1" w:line="240" w:lineRule="auto"/>
+        <w:rPr>
+          <w:rFonts w:ascii="Times New Roman" w:eastAsia="Times New Roman" w:hAnsi="Times New Roman" w:cs="Times New Roman"/>
+          <w:sz w:val="24"/>
+          <w:szCs w:val="24"/>
+          <w:lang w:eastAsia="es-ES"/>
+        </w:rPr>
+      </w:pPr>
+      <w:r>
+        <w:rPr>
+          <w:rFonts w:ascii="Times New Roman" w:eastAsia="Times New Roman" w:hAnsi="Times New Roman" w:cs="Times New Roman"/>
+          <w:sz w:val="24"/>
+          <w:szCs w:val="24"/>
+          <w:lang w:eastAsia="es-ES"/>
+        </w:rPr>
+        <w:t xml:space="preserve">En la tercera y última etapa se realizarán las tareas de validación y promoción del producto ya terminado, el cual se publicará en una plataforma que permita su visualizado en 3D como </w:t>
+      </w:r>
+      <w:proofErr w:type="spellStart"/>
+      <w:r>
+        <w:rPr>
+          <w:rFonts w:ascii="Times New Roman" w:eastAsia="Times New Roman" w:hAnsi="Times New Roman" w:cs="Times New Roman"/>
+          <w:sz w:val="24"/>
+          <w:szCs w:val="24"/>
+          <w:lang w:eastAsia="es-ES"/>
+        </w:rPr>
+        <w:t>Sketchfab</w:t>
+      </w:r>
+      <w:proofErr w:type="spellEnd"/>
+      <w:r>
+        <w:rPr>
+          <w:rFonts w:ascii="Times New Roman" w:eastAsia="Times New Roman" w:hAnsi="Times New Roman" w:cs="Times New Roman"/>
+          <w:sz w:val="24"/>
+          <w:szCs w:val="24"/>
+          <w:lang w:eastAsia="es-ES"/>
+        </w:rPr>
+        <w:t xml:space="preserve"> o </w:t>
+      </w:r>
+      <w:proofErr w:type="spellStart"/>
+      <w:r>
+        <w:rPr>
+          <w:rFonts w:ascii="Times New Roman" w:eastAsia="Times New Roman" w:hAnsi="Times New Roman" w:cs="Times New Roman"/>
+          <w:sz w:val="24"/>
+          <w:szCs w:val="24"/>
+          <w:lang w:eastAsia="es-ES"/>
+        </w:rPr>
+        <w:t>Azure</w:t>
+      </w:r>
+      <w:proofErr w:type="spellEnd"/>
+      <w:r>
+        <w:rPr>
+          <w:rFonts w:ascii="Times New Roman" w:eastAsia="Times New Roman" w:hAnsi="Times New Roman" w:cs="Times New Roman"/>
+          <w:sz w:val="24"/>
+          <w:szCs w:val="24"/>
+          <w:lang w:eastAsia="es-ES"/>
+        </w:rPr>
+        <w:t xml:space="preserve"> (mediante la creación de un ejecutable) así como la realización de un video en YouTube mostrándolo. </w:t>
+      </w:r>
+    </w:p>
+    <w:p>
+      <w:pPr>
+        <w:pStyle w:val="Prrafodelista"/>
+        <w:rPr>
+          <w:b/>
+        </w:rPr>
+      </w:pPr>
+      <w:r>
+        <w:rPr>
+          <w:b/>
+        </w:rPr>
+        <w:lastRenderedPageBreak/>
+        <w:t>Primera etapa</w:t>
+      </w:r>
+    </w:p>
+    <w:p>
+      <w:pPr>
+        <w:pStyle w:val="Prrafodelista"/>
+        <w:numPr>
+          <w:ilvl w:val="0"/>
+          <w:numId w:val="2"/>
+        </w:numPr>
+      </w:pPr>
+      <w:r>
+        <w:t xml:space="preserve">Elección de la temática del escenario </w:t>
+      </w:r>
+    </w:p>
+    <w:p>
+      <w:pPr>
+        <w:pStyle w:val="Prrafodelista"/>
+        <w:numPr>
+          <w:ilvl w:val="1"/>
+          <w:numId w:val="2"/>
+        </w:numPr>
+      </w:pPr>
+      <w:r>
+        <w:t xml:space="preserve">Temática principal </w:t>
+      </w:r>
+    </w:p>
+    <w:p>
+      <w:pPr>
+        <w:pStyle w:val="Prrafodelista"/>
+        <w:numPr>
+          <w:ilvl w:val="1"/>
+          <w:numId w:val="2"/>
+        </w:numPr>
+      </w:pPr>
+      <w:r>
+        <w:t xml:space="preserve">Repartir elementos </w:t>
+      </w:r>
+    </w:p>
+    <w:p>
+      <w:pPr>
+        <w:pStyle w:val="Prrafodelista"/>
+        <w:numPr>
+          <w:ilvl w:val="1"/>
+          <w:numId w:val="2"/>
+        </w:numPr>
+      </w:pPr>
+      <w:r>
+        <w:t xml:space="preserve">Elección más específica de las estructuras propias </w:t>
+      </w:r>
+    </w:p>
+    <w:p>
+      <w:pPr>
+        <w:pStyle w:val="Prrafodelista"/>
+        <w:numPr>
+          <w:ilvl w:val="0"/>
+          <w:numId w:val="2"/>
+        </w:numPr>
+      </w:pPr>
+      <w:r>
+        <w:t>Búsqueda de los recursos</w:t>
+      </w:r>
+    </w:p>
+    <w:p>
+      <w:pPr>
+        <w:pStyle w:val="Prrafodelista"/>
+        <w:numPr>
+          <w:ilvl w:val="1"/>
+          <w:numId w:val="2"/>
+        </w:numPr>
+      </w:pPr>
+      <w:r>
+        <w:t>Plata</w:t>
+      </w:r>
+      <w:r>
+        <w:t>forma para publicar el proyecto</w:t>
+      </w:r>
+    </w:p>
+    <w:p>
+      <w:pPr>
+        <w:pStyle w:val="Prrafodelista"/>
+        <w:numPr>
+          <w:ilvl w:val="1"/>
+          <w:numId w:val="2"/>
+        </w:numPr>
+      </w:pPr>
+      <w:r>
+        <w:t>Creación del Bl</w:t>
+      </w:r>
+      <w:r>
+        <w:t>og para documentar los procesos</w:t>
+      </w:r>
+    </w:p>
+    <w:p>
+      <w:pPr>
+        <w:pStyle w:val="Prrafodelista"/>
+        <w:numPr>
+          <w:ilvl w:val="1"/>
+          <w:numId w:val="2"/>
+        </w:numPr>
+      </w:pPr>
+      <w:r>
+        <w:t>Elección y confirmación de softwa</w:t>
+      </w:r>
+      <w:r>
+        <w:t>re</w:t>
+      </w:r>
+    </w:p>
+    <w:p>
+      <w:pPr>
+        <w:pStyle w:val="Prrafodelista"/>
+        <w:numPr>
+          <w:ilvl w:val="2"/>
+          <w:numId w:val="2"/>
+        </w:numPr>
+      </w:pPr>
+      <w:r>
+        <w:t xml:space="preserve">Decisión sobre la versión </w:t>
+      </w:r>
+    </w:p>
+    <w:p>
+      <w:pPr>
+        <w:pStyle w:val="Prrafodelista"/>
+        <w:numPr>
+          <w:ilvl w:val="2"/>
+          <w:numId w:val="2"/>
+        </w:numPr>
+      </w:pPr>
+      <w:r>
+        <w:t xml:space="preserve">comprobar compatibilidad entre aplicaciones </w:t>
+      </w:r>
+    </w:p>
+    <w:p>
+      <w:pPr>
+        <w:pStyle w:val="Prrafodelista"/>
+        <w:numPr>
+          <w:ilvl w:val="0"/>
+          <w:numId w:val="2"/>
+        </w:numPr>
+      </w:pPr>
+      <w:r>
+        <w:t xml:space="preserve">Aprendizaje del software elegido </w:t>
+      </w:r>
+    </w:p>
+    <w:p>
+      <w:pPr>
+        <w:pStyle w:val="Prrafodelista"/>
+        <w:numPr>
+          <w:ilvl w:val="1"/>
+          <w:numId w:val="2"/>
+        </w:numPr>
+      </w:pPr>
+      <w:r>
+        <w:t xml:space="preserve">Búsqueda de tutoriales </w:t>
+      </w:r>
+    </w:p>
+    <w:p>
+      <w:pPr>
+        <w:pStyle w:val="Prrafodelista"/>
+        <w:numPr>
+          <w:ilvl w:val="1"/>
+          <w:numId w:val="2"/>
+        </w:numPr>
+      </w:pPr>
+      <w:r>
+        <w:t xml:space="preserve">Realización de pruebas </w:t>
+      </w:r>
+    </w:p>
+    <w:p>
+      <w:pPr>
+        <w:pStyle w:val="Prrafodelista"/>
+        <w:numPr>
+          <w:ilvl w:val="0"/>
+          <w:numId w:val="2"/>
+        </w:numPr>
+      </w:pPr>
+      <w:r>
+        <w:t xml:space="preserve">Realización de bocetos </w:t>
+      </w:r>
+    </w:p>
+    <w:p>
+      <w:pPr>
+        <w:pStyle w:val="Prrafodelista"/>
+        <w:numPr>
+          <w:ilvl w:val="1"/>
+          <w:numId w:val="2"/>
+        </w:numPr>
+      </w:pPr>
+      <w:r>
+        <w:t xml:space="preserve">Boceto vista de </w:t>
+      </w:r>
+      <w:proofErr w:type="spellStart"/>
+      <w:r>
+        <w:t>aguila</w:t>
+      </w:r>
+      <w:proofErr w:type="spellEnd"/>
+      <w:r>
+        <w:t xml:space="preserve"> (entorno)</w:t>
+      </w:r>
+    </w:p>
+    <w:p>
+      <w:pPr>
+        <w:pStyle w:val="Prrafodelista"/>
+        <w:numPr>
+          <w:ilvl w:val="1"/>
+          <w:numId w:val="2"/>
+        </w:numPr>
+      </w:pPr>
+      <w:r>
+        <w:t>Boceto elementos 1</w:t>
+      </w:r>
+    </w:p>
+    <w:p>
+      <w:pPr>
+        <w:pStyle w:val="Prrafodelista"/>
+        <w:numPr>
+          <w:ilvl w:val="1"/>
+          <w:numId w:val="2"/>
+        </w:numPr>
+      </w:pPr>
+      <w:r>
+        <w:t>Boceto elementos 2</w:t>
+      </w:r>
+    </w:p>
+    <w:p>
+      <w:pPr>
+        <w:pStyle w:val="Prrafodelista"/>
+        <w:numPr>
+          <w:ilvl w:val="1"/>
+          <w:numId w:val="2"/>
+        </w:numPr>
+      </w:pPr>
+      <w:r>
+        <w:t>Boceto elementos 3</w:t>
+      </w:r>
+    </w:p>
+    <w:p>
+      <w:pPr>
+        <w:pStyle w:val="Prrafodelista"/>
+      </w:pPr>
+    </w:p>
+    <w:p>
+      <w:pPr>
+        <w:pStyle w:val="Prrafodelista"/>
+        <w:rPr>
+          <w:b/>
+        </w:rPr>
+      </w:pPr>
+      <w:r>
+        <w:rPr>
+          <w:b/>
+        </w:rPr>
+        <w:t>Segunda etapa</w:t>
+      </w:r>
+    </w:p>
+    <w:p>
+      <w:pPr>
+        <w:pStyle w:val="Prrafodelista"/>
+        <w:numPr>
+          <w:ilvl w:val="0"/>
+          <w:numId w:val="2"/>
+        </w:numPr>
+      </w:pPr>
+      <w:r>
+        <w:t xml:space="preserve">Creación del entorno </w:t>
+      </w:r>
+    </w:p>
+    <w:p>
+      <w:pPr>
+        <w:pStyle w:val="Prrafodelista"/>
+        <w:numPr>
+          <w:ilvl w:val="1"/>
+          <w:numId w:val="2"/>
+        </w:numPr>
+      </w:pPr>
+      <w:r>
+        <w:t xml:space="preserve">Modelado </w:t>
+      </w:r>
+    </w:p>
+    <w:p>
+      <w:pPr>
+        <w:pStyle w:val="Prrafodelista"/>
+        <w:numPr>
+          <w:ilvl w:val="1"/>
+          <w:numId w:val="2"/>
+        </w:numPr>
+      </w:pPr>
+      <w:r>
+        <w:t xml:space="preserve">Texturizado </w:t>
+      </w:r>
+    </w:p>
+    <w:p>
+      <w:pPr>
+        <w:pStyle w:val="Prrafodelista"/>
+        <w:numPr>
+          <w:ilvl w:val="1"/>
+          <w:numId w:val="2"/>
+        </w:numPr>
+      </w:pPr>
+      <w:proofErr w:type="spellStart"/>
+      <w:r>
+        <w:t>Renderizado</w:t>
+      </w:r>
+      <w:proofErr w:type="spellEnd"/>
+      <w:r>
+        <w:t xml:space="preserve"> </w:t>
+      </w:r>
+    </w:p>
+    <w:p>
+      <w:pPr>
+        <w:pStyle w:val="Prrafodelista"/>
+        <w:numPr>
+          <w:ilvl w:val="0"/>
+          <w:numId w:val="2"/>
+        </w:numPr>
+      </w:pPr>
+      <w:r>
+        <w:t>Creación de elementos 1</w:t>
+      </w:r>
+    </w:p>
+    <w:p>
+      <w:pPr>
+        <w:pStyle w:val="Prrafodelista"/>
+        <w:numPr>
+          <w:ilvl w:val="1"/>
+          <w:numId w:val="2"/>
+        </w:numPr>
+      </w:pPr>
+      <w:r>
+        <w:t xml:space="preserve">Modelado </w:t>
+      </w:r>
+    </w:p>
+    <w:p>
+      <w:pPr>
+        <w:pStyle w:val="Prrafodelista"/>
+        <w:numPr>
+          <w:ilvl w:val="1"/>
+          <w:numId w:val="2"/>
+        </w:numPr>
+      </w:pPr>
+      <w:r>
+        <w:t xml:space="preserve">Texturizado </w:t>
+      </w:r>
+    </w:p>
+    <w:p>
+      <w:pPr>
+        <w:pStyle w:val="Prrafodelista"/>
+        <w:numPr>
+          <w:ilvl w:val="1"/>
+          <w:numId w:val="2"/>
+        </w:numPr>
+      </w:pPr>
+      <w:proofErr w:type="spellStart"/>
+      <w:r>
+        <w:t>Renderizado</w:t>
+      </w:r>
+      <w:proofErr w:type="spellEnd"/>
+      <w:r>
+        <w:t xml:space="preserve"> </w:t>
+      </w:r>
+    </w:p>
+    <w:p>
+      <w:pPr>
+        <w:pStyle w:val="Prrafodelista"/>
+        <w:numPr>
+          <w:ilvl w:val="0"/>
+          <w:numId w:val="2"/>
+        </w:numPr>
+      </w:pPr>
+      <w:r>
+        <w:t>Creación de elementos 2</w:t>
+      </w:r>
+    </w:p>
+    <w:p>
+      <w:pPr>
+        <w:pStyle w:val="Prrafodelista"/>
+        <w:numPr>
+          <w:ilvl w:val="1"/>
+          <w:numId w:val="2"/>
+        </w:numPr>
+      </w:pPr>
+      <w:r>
+        <w:t xml:space="preserve">Modelado </w:t>
+      </w:r>
+    </w:p>
+    <w:p>
+      <w:pPr>
+        <w:pStyle w:val="Prrafodelista"/>
+        <w:numPr>
+          <w:ilvl w:val="1"/>
+          <w:numId w:val="2"/>
+        </w:numPr>
+      </w:pPr>
+      <w:r>
+        <w:t xml:space="preserve">Texturizado </w:t>
+      </w:r>
+    </w:p>
+    <w:p>
+      <w:pPr>
+        <w:pStyle w:val="Prrafodelista"/>
+        <w:numPr>
+          <w:ilvl w:val="1"/>
+          <w:numId w:val="2"/>
+        </w:numPr>
+      </w:pPr>
+      <w:proofErr w:type="spellStart"/>
+      <w:r>
+        <w:t>Renderizado</w:t>
+      </w:r>
+      <w:proofErr w:type="spellEnd"/>
+    </w:p>
+    <w:p>
+      <w:pPr>
+        <w:pStyle w:val="Prrafodelista"/>
+        <w:numPr>
+          <w:ilvl w:val="0"/>
+          <w:numId w:val="2"/>
+        </w:numPr>
+      </w:pPr>
+      <w:r>
+        <w:t>Creación de elementos 3</w:t>
+      </w:r>
+    </w:p>
+    <w:p>
+      <w:pPr>
+        <w:pStyle w:val="Prrafodelista"/>
+        <w:numPr>
+          <w:ilvl w:val="1"/>
+          <w:numId w:val="2"/>
+        </w:numPr>
+      </w:pPr>
+      <w:r>
+        <w:t xml:space="preserve">Modelado </w:t>
+      </w:r>
+    </w:p>
+    <w:p>
+      <w:pPr>
+        <w:pStyle w:val="Prrafodelista"/>
+        <w:numPr>
+          <w:ilvl w:val="1"/>
+          <w:numId w:val="2"/>
+        </w:numPr>
+      </w:pPr>
+      <w:r>
+        <w:t xml:space="preserve">Texturizado </w:t>
+      </w:r>
+    </w:p>
+    <w:p>
+      <w:pPr>
+        <w:pStyle w:val="Prrafodelista"/>
+        <w:numPr>
+          <w:ilvl w:val="1"/>
+          <w:numId w:val="2"/>
+        </w:numPr>
+      </w:pPr>
+      <w:proofErr w:type="spellStart"/>
+      <w:r>
+        <w:t>Renderizado</w:t>
+      </w:r>
+      <w:proofErr w:type="spellEnd"/>
+      <w:r>
+        <w:t xml:space="preserve"> </w:t>
+      </w:r>
+    </w:p>
+    <w:p>
+      <w:pPr>
+        <w:pStyle w:val="Prrafodelista"/>
+        <w:numPr>
+          <w:ilvl w:val="0"/>
+          <w:numId w:val="2"/>
+        </w:numPr>
+      </w:pPr>
+      <w:r>
+        <w:t xml:space="preserve">Puesta en común de los distintos elementos </w:t>
+      </w:r>
+    </w:p>
+    <w:p>
+      <w:pPr>
+        <w:pStyle w:val="Prrafodelista"/>
+        <w:numPr>
+          <w:ilvl w:val="0"/>
+          <w:numId w:val="2"/>
+        </w:numPr>
+      </w:pPr>
+      <w:r>
+        <w:t xml:space="preserve">Inclusión de detalles </w:t>
+      </w:r>
+    </w:p>
+    <w:p>
+      <w:pPr>
+        <w:pStyle w:val="Prrafodelista"/>
+        <w:numPr>
+          <w:ilvl w:val="1"/>
+          <w:numId w:val="2"/>
+        </w:numPr>
+      </w:pPr>
+      <w:r>
+        <w:t xml:space="preserve">Iluminación </w:t>
+      </w:r>
+    </w:p>
+    <w:p>
+      <w:pPr>
+        <w:pStyle w:val="Prrafodelista"/>
+        <w:numPr>
+          <w:ilvl w:val="1"/>
+          <w:numId w:val="2"/>
+        </w:numPr>
+      </w:pPr>
+      <w:r>
+        <w:t xml:space="preserve">Elementos decorativos </w:t>
+      </w:r>
+    </w:p>
+    <w:p>
+      <w:pPr>
+        <w:pStyle w:val="Prrafodelista"/>
+        <w:numPr>
+          <w:ilvl w:val="0"/>
+          <w:numId w:val="2"/>
+        </w:numPr>
+      </w:pPr>
+      <w:r>
+        <w:t xml:space="preserve">Búsqueda y corrección de errores </w:t>
+      </w:r>
+    </w:p>
+    <w:p>
+      <w:pPr>
+        <w:pStyle w:val="Prrafodelista"/>
+      </w:pPr>
+    </w:p>
+    <w:p>
+      <w:pPr>
+        <w:pStyle w:val="Prrafodelista"/>
+      </w:pPr>
+    </w:p>
+    <w:p>
+      <w:pPr>
+        <w:pStyle w:val="Prrafodelista"/>
+      </w:pPr>
+    </w:p>
+    <w:p>
+      <w:pPr>
+        <w:pStyle w:val="Prrafodelista"/>
+      </w:pPr>
+    </w:p>
+    <w:p>
+      <w:pPr>
+        <w:pStyle w:val="Prrafodelista"/>
+      </w:pPr>
+    </w:p>
+    <w:p>
+      <w:pPr>
+        <w:pStyle w:val="Prrafodelista"/>
+      </w:pPr>
+    </w:p>
+    <w:p>
+      <w:pPr>
+        <w:pStyle w:val="Prrafodelista"/>
+        <w:rPr>
+          <w:b/>
+        </w:rPr>
+      </w:pPr>
+      <w:r>
+        <w:rPr>
+          <w:b/>
+        </w:rPr>
+        <w:lastRenderedPageBreak/>
+        <w:t>Tercera etapa</w:t>
+      </w:r>
+    </w:p>
+    <w:p>
+      <w:pPr>
+        <w:pStyle w:val="Prrafodelista"/>
+        <w:numPr>
+          <w:ilvl w:val="0"/>
+          <w:numId w:val="2"/>
+        </w:numPr>
+      </w:pPr>
+      <w:r>
+        <w:t xml:space="preserve">Validación Externa </w:t>
+      </w:r>
+    </w:p>
+    <w:p>
+      <w:pPr>
+        <w:pStyle w:val="Prrafodelista"/>
+        <w:numPr>
+          <w:ilvl w:val="1"/>
+          <w:numId w:val="2"/>
+        </w:numPr>
+      </w:pPr>
+      <w:r>
+        <w:t xml:space="preserve">Crear un ejecutable </w:t>
+      </w:r>
+    </w:p>
+    <w:p>
+      <w:pPr>
+        <w:pStyle w:val="Prrafodelista"/>
+        <w:numPr>
+          <w:ilvl w:val="1"/>
+          <w:numId w:val="2"/>
+        </w:numPr>
+      </w:pPr>
+      <w:r>
+        <w:t xml:space="preserve">Publicación en la plataforma </w:t>
+      </w:r>
+    </w:p>
+    <w:p>
+      <w:pPr>
+        <w:pStyle w:val="Prrafodelista"/>
+        <w:numPr>
+          <w:ilvl w:val="0"/>
+          <w:numId w:val="2"/>
+        </w:numPr>
+      </w:pPr>
+      <w:r>
+        <w:t xml:space="preserve">Promoción </w:t>
+      </w:r>
+    </w:p>
+    <w:p>
+      <w:pPr>
+        <w:pStyle w:val="Prrafodelista"/>
+        <w:numPr>
+          <w:ilvl w:val="1"/>
+          <w:numId w:val="2"/>
+        </w:numPr>
+      </w:pPr>
+      <w:r>
+        <w:t>Canal de Youtube y aspecto</w:t>
+      </w:r>
+    </w:p>
+    <w:p>
+      <w:pPr>
+        <w:pStyle w:val="Prrafodelista"/>
+        <w:numPr>
+          <w:ilvl w:val="1"/>
+          <w:numId w:val="2"/>
+        </w:numPr>
+      </w:pPr>
+      <w:r>
+        <w:t xml:space="preserve">Vídeo </w:t>
+      </w:r>
     </w:p>
     <w:p>
       <w:pPr>
@@ -939,7 +1099,6 @@
         <w:spacing w:before="100" w:beforeAutospacing="1" w:after="100" w:afterAutospacing="1" w:line="240" w:lineRule="auto"/>
       </w:pPr>
       <w:r>
-        <w:lastRenderedPageBreak/>
         <w:t>Plataforma para publicar el producto, por ejemplo</w:t>
       </w:r>
       <w:r>
@@ -1065,12 +1224,21 @@
       <w:r>
         <w:t xml:space="preserve">para el video promocional, por ejemplo: </w:t>
       </w:r>
-      <w:r>
-        <w:rPr>
-          <w:iCs/>
-        </w:rPr>
-        <w:t>www.sonycreativesoftware.com/es/vegaspro</w:t>
-      </w:r>
+      <w:hyperlink r:id="rId5" w:history="1">
+        <w:r>
+          <w:rPr>
+            <w:rStyle w:val="Hipervnculo"/>
+            <w:iCs/>
+          </w:rPr>
+          <w:t>www.sonycreativesoftware.com/es/vegaspro</w:t>
+        </w:r>
+      </w:hyperlink>
+    </w:p>
+    <w:p>
+      <w:pPr>
+        <w:spacing w:before="100" w:beforeAutospacing="1" w:after="100" w:afterAutospacing="1" w:line="240" w:lineRule="auto"/>
+        <w:ind w:left="720"/>
+      </w:pPr>
     </w:p>
     <w:p>
       <w:pPr>
@@ -1198,7 +1366,11 @@
           <w:lang w:eastAsia="es-ES"/>
         </w:rPr>
       </w:pPr>
-      <w:r>
+    </w:p>
+    <w:p>
+      <w:pPr>
+        <w:spacing w:before="100" w:beforeAutospacing="1" w:after="100" w:afterAutospacing="1" w:line="240" w:lineRule="auto"/>
+        <w:outlineLvl w:val="1"/>
         <w:rPr>
           <w:rFonts w:ascii="Times New Roman" w:eastAsia="Times New Roman" w:hAnsi="Times New Roman" w:cs="Times New Roman"/>
           <w:b/>
@@ -1207,82 +1379,930 @@
           <w:szCs w:val="36"/>
           <w:lang w:eastAsia="es-ES"/>
         </w:rPr>
+      </w:pPr>
+      <w:bookmarkStart w:id="0" w:name="_GoBack"/>
+      <w:bookmarkEnd w:id="0"/>
+    </w:p>
+    <w:p>
+      <w:pPr>
+        <w:spacing w:before="100" w:beforeAutospacing="1" w:after="100" w:afterAutospacing="1" w:line="240" w:lineRule="auto"/>
+        <w:outlineLvl w:val="1"/>
+        <w:rPr>
+          <w:rFonts w:ascii="Times New Roman" w:eastAsia="Times New Roman" w:hAnsi="Times New Roman" w:cs="Times New Roman"/>
+          <w:b/>
+          <w:bCs/>
+          <w:sz w:val="36"/>
+          <w:szCs w:val="36"/>
+          <w:lang w:eastAsia="es-ES"/>
+        </w:rPr>
+      </w:pPr>
+    </w:p>
+    <w:p>
+      <w:pPr>
+        <w:spacing w:before="100" w:beforeAutospacing="1" w:after="100" w:afterAutospacing="1" w:line="240" w:lineRule="auto"/>
+        <w:outlineLvl w:val="1"/>
+        <w:rPr>
+          <w:rFonts w:ascii="Times New Roman" w:eastAsia="Times New Roman" w:hAnsi="Times New Roman" w:cs="Times New Roman"/>
+          <w:b/>
+          <w:bCs/>
+          <w:sz w:val="36"/>
+          <w:szCs w:val="36"/>
+          <w:lang w:eastAsia="es-ES"/>
+        </w:rPr>
+      </w:pPr>
+      <w:r>
+        <w:rPr>
+          <w:rFonts w:ascii="Times New Roman" w:eastAsia="Times New Roman" w:hAnsi="Times New Roman" w:cs="Times New Roman"/>
+          <w:b/>
+          <w:bCs/>
+          <w:sz w:val="36"/>
+          <w:szCs w:val="36"/>
+          <w:lang w:eastAsia="es-ES"/>
+        </w:rPr>
+        <w:lastRenderedPageBreak/>
         <w:t>5.- Coste previsto: ¿cuánto va a costar el proyecto?</w:t>
       </w:r>
     </w:p>
     <w:p>
       <w:pPr>
-        <w:numPr>
-          <w:ilvl w:val="0"/>
-          <w:numId w:val="5"/>
-        </w:numPr>
         <w:spacing w:before="100" w:beforeAutospacing="1" w:after="100" w:afterAutospacing="1" w:line="240" w:lineRule="auto"/>
+        <w:outlineLvl w:val="1"/>
         <w:rPr>
           <w:rFonts w:ascii="Times New Roman" w:eastAsia="Times New Roman" w:hAnsi="Times New Roman" w:cs="Times New Roman"/>
-          <w:sz w:val="24"/>
-          <w:szCs w:val="24"/>
+          <w:b/>
+          <w:bCs/>
+          <w:sz w:val="36"/>
+          <w:szCs w:val="36"/>
           <w:lang w:eastAsia="es-ES"/>
         </w:rPr>
       </w:pPr>
       <w:r>
-        <w:rPr>
-          <w:rFonts w:ascii="Times New Roman" w:eastAsia="Times New Roman" w:hAnsi="Times New Roman" w:cs="Times New Roman"/>
-          <w:sz w:val="24"/>
-          <w:szCs w:val="24"/>
-          <w:lang w:eastAsia="es-ES"/>
-        </w:rPr>
-        <w:t>Tabla de costes previstos</w:t>
-      </w:r>
-    </w:p>
-    <w:p>
-      <w:pPr>
-        <w:numPr>
-          <w:ilvl w:val="1"/>
-          <w:numId w:val="5"/>
-        </w:numPr>
-        <w:spacing w:before="100" w:beforeAutospacing="1" w:after="100" w:afterAutospacing="1" w:line="240" w:lineRule="auto"/>
-        <w:rPr>
-          <w:rFonts w:ascii="Times New Roman" w:eastAsia="Times New Roman" w:hAnsi="Times New Roman" w:cs="Times New Roman"/>
-          <w:sz w:val="24"/>
-          <w:szCs w:val="24"/>
-          <w:lang w:eastAsia="es-ES"/>
-        </w:rPr>
-      </w:pPr>
-      <w:r>
-        <w:rPr>
-          <w:rFonts w:ascii="Times New Roman" w:eastAsia="Times New Roman" w:hAnsi="Times New Roman" w:cs="Times New Roman"/>
-          <w:sz w:val="24"/>
-          <w:szCs w:val="24"/>
-          <w:lang w:eastAsia="es-ES"/>
-        </w:rPr>
-        <w:t>En desarrollo</w:t>
-      </w:r>
-    </w:p>
-    <w:p>
-      <w:pPr>
-        <w:numPr>
-          <w:ilvl w:val="1"/>
-          <w:numId w:val="5"/>
-        </w:numPr>
-        <w:spacing w:before="100" w:beforeAutospacing="1" w:after="100" w:afterAutospacing="1" w:line="240" w:lineRule="auto"/>
-        <w:rPr>
-          <w:rFonts w:ascii="Times New Roman" w:eastAsia="Times New Roman" w:hAnsi="Times New Roman" w:cs="Times New Roman"/>
-          <w:sz w:val="24"/>
-          <w:szCs w:val="24"/>
-          <w:lang w:eastAsia="es-ES"/>
-        </w:rPr>
-      </w:pPr>
-      <w:r>
-        <w:rPr>
-          <w:rFonts w:ascii="Times New Roman" w:eastAsia="Times New Roman" w:hAnsi="Times New Roman" w:cs="Times New Roman"/>
-          <w:sz w:val="24"/>
-          <w:szCs w:val="24"/>
-          <w:lang w:eastAsia="es-ES"/>
-        </w:rPr>
-        <w:t>En producción</w:t>
-      </w:r>
-    </w:p>
-    <w:p/>
+        <w:t>Los recursos mencionados en el apartado 3 (recursos necesarios) y que se utilizaran para realizar esta práctica tienen un coste, así como el esfuerzo que requiere la realización del proyecto por parte de los integrantes del grupo, en este apartado se hace un estimación de esos costes para darles un valor aproximado.</w:t>
+      </w:r>
+      <w:r>
+        <w:t xml:space="preserve"> A continuación se presenta en una tabla los elementos de desarrollo y de producción cada uno con su coste.</w:t>
+      </w:r>
+    </w:p>
+    <w:tbl>
+      <w:tblPr>
+        <w:tblStyle w:val="Tablaconcuadrcula"/>
+        <w:tblW w:w="0" w:type="auto"/>
+        <w:tblLook w:val="04A0" w:firstRow="1" w:lastRow="0" w:firstColumn="1" w:lastColumn="0" w:noHBand="0" w:noVBand="1"/>
+      </w:tblPr>
+      <w:tblGrid>
+        <w:gridCol w:w="1809"/>
+        <w:gridCol w:w="2835"/>
+        <w:gridCol w:w="2013"/>
+        <w:gridCol w:w="1729"/>
+      </w:tblGrid>
+      <w:tr>
+        <w:tc>
+          <w:tcPr>
+            <w:tcW w:w="1809" w:type="dxa"/>
+          </w:tcPr>
+          <w:p>
+            <w:pPr>
+              <w:rPr>
+                <w:b/>
+              </w:rPr>
+            </w:pPr>
+            <w:r>
+              <w:rPr>
+                <w:b/>
+              </w:rPr>
+              <w:t>Desarrollo</w:t>
+            </w:r>
+          </w:p>
+        </w:tc>
+        <w:tc>
+          <w:tcPr>
+            <w:tcW w:w="2835" w:type="dxa"/>
+          </w:tcPr>
+          <w:p>
+            <w:pPr>
+              <w:rPr>
+                <w:b/>
+              </w:rPr>
+            </w:pPr>
+          </w:p>
+        </w:tc>
+        <w:tc>
+          <w:tcPr>
+            <w:tcW w:w="2013" w:type="dxa"/>
+          </w:tcPr>
+          <w:p>
+            <w:pPr>
+              <w:rPr>
+                <w:b/>
+              </w:rPr>
+            </w:pPr>
+            <w:r>
+              <w:rPr>
+                <w:b/>
+              </w:rPr>
+              <w:t>Producción</w:t>
+            </w:r>
+          </w:p>
+        </w:tc>
+        <w:tc>
+          <w:tcPr>
+            <w:tcW w:w="1729" w:type="dxa"/>
+          </w:tcPr>
+          <w:p>
+            <w:pPr>
+              <w:rPr>
+                <w:b/>
+              </w:rPr>
+            </w:pPr>
+          </w:p>
+        </w:tc>
+      </w:tr>
+      <w:tr>
+        <w:tc>
+          <w:tcPr>
+            <w:tcW w:w="1809" w:type="dxa"/>
+          </w:tcPr>
+          <w:p>
+            <w:pPr>
+              <w:rPr>
+                <w:b/>
+              </w:rPr>
+            </w:pPr>
+            <w:r>
+              <w:rPr>
+                <w:b/>
+              </w:rPr>
+              <w:t>Recurso</w:t>
+            </w:r>
+          </w:p>
+        </w:tc>
+        <w:tc>
+          <w:tcPr>
+            <w:tcW w:w="2835" w:type="dxa"/>
+          </w:tcPr>
+          <w:p>
+            <w:pPr>
+              <w:rPr>
+                <w:b/>
+              </w:rPr>
+            </w:pPr>
+            <w:r>
+              <w:rPr>
+                <w:b/>
+              </w:rPr>
+              <w:t>Precio</w:t>
+            </w:r>
+          </w:p>
+        </w:tc>
+        <w:tc>
+          <w:tcPr>
+            <w:tcW w:w="2013" w:type="dxa"/>
+          </w:tcPr>
+          <w:p>
+            <w:pPr>
+              <w:rPr>
+                <w:b/>
+              </w:rPr>
+            </w:pPr>
+            <w:r>
+              <w:rPr>
+                <w:b/>
+              </w:rPr>
+              <w:t>Empleado</w:t>
+            </w:r>
+          </w:p>
+        </w:tc>
+        <w:tc>
+          <w:tcPr>
+            <w:tcW w:w="1729" w:type="dxa"/>
+          </w:tcPr>
+          <w:p>
+            <w:pPr>
+              <w:rPr>
+                <w:b/>
+              </w:rPr>
+            </w:pPr>
+            <w:r>
+              <w:rPr>
+                <w:b/>
+              </w:rPr>
+              <w:t>Costes</w:t>
+            </w:r>
+          </w:p>
+        </w:tc>
+      </w:tr>
+      <w:tr>
+        <w:tc>
+          <w:tcPr>
+            <w:tcW w:w="1809" w:type="dxa"/>
+          </w:tcPr>
+          <w:p>
+            <w:r>
+              <w:t>Photoshop</w:t>
+            </w:r>
+          </w:p>
+        </w:tc>
+        <w:tc>
+          <w:tcPr>
+            <w:tcW w:w="2835" w:type="dxa"/>
+          </w:tcPr>
+          <w:p>
+            <w:r>
+              <w:t xml:space="preserve">19,66 € </w:t>
+            </w:r>
+            <w:r>
+              <w:t>al mes (estudiantes)</w:t>
+            </w:r>
+          </w:p>
+        </w:tc>
+        <w:tc>
+          <w:tcPr>
+            <w:tcW w:w="2013" w:type="dxa"/>
+          </w:tcPr>
+          <w:p>
+            <w:r>
+              <w:t>Alejandro Jover</w:t>
+            </w:r>
+          </w:p>
+        </w:tc>
+        <w:tc>
+          <w:tcPr>
+            <w:tcW w:w="1729" w:type="dxa"/>
+          </w:tcPr>
+          <w:p>
+            <w:r>
+              <w:t>39,5 h</w:t>
+            </w:r>
+            <w:r>
+              <w:t>oras</w:t>
+            </w:r>
+          </w:p>
+        </w:tc>
+      </w:tr>
+      <w:tr>
+        <w:tc>
+          <w:tcPr>
+            <w:tcW w:w="1809" w:type="dxa"/>
+          </w:tcPr>
+          <w:p>
+            <w:r>
+              <w:t>GIMP</w:t>
+            </w:r>
+          </w:p>
+        </w:tc>
+        <w:tc>
+          <w:tcPr>
+            <w:tcW w:w="2835" w:type="dxa"/>
+          </w:tcPr>
+          <w:p>
+            <w:r>
+              <w:t>Gratuito</w:t>
+            </w:r>
+          </w:p>
+        </w:tc>
+        <w:tc>
+          <w:tcPr>
+            <w:tcW w:w="2013" w:type="dxa"/>
+          </w:tcPr>
+          <w:p>
+            <w:r>
+              <w:t>Carlos Pascual Martínez</w:t>
+            </w:r>
+          </w:p>
+        </w:tc>
+        <w:tc>
+          <w:tcPr>
+            <w:tcW w:w="1729" w:type="dxa"/>
+          </w:tcPr>
+          <w:p>
+            <w:r>
+              <w:t>35,5 h</w:t>
+            </w:r>
+            <w:r>
+              <w:t>oras</w:t>
+            </w:r>
+          </w:p>
+        </w:tc>
+      </w:tr>
+      <w:tr>
+        <w:tc>
+          <w:tcPr>
+            <w:tcW w:w="1809" w:type="dxa"/>
+          </w:tcPr>
+          <w:p>
+            <w:r>
+              <w:t>Google Chrome</w:t>
+            </w:r>
+          </w:p>
+        </w:tc>
+        <w:tc>
+          <w:tcPr>
+            <w:tcW w:w="2835" w:type="dxa"/>
+          </w:tcPr>
+          <w:p>
+            <w:r>
+              <w:t>Gratuito</w:t>
+            </w:r>
+          </w:p>
+        </w:tc>
+        <w:tc>
+          <w:tcPr>
+            <w:tcW w:w="2013" w:type="dxa"/>
+          </w:tcPr>
+          <w:p>
+            <w:r>
+              <w:t>José Manuel Manresa</w:t>
+            </w:r>
+          </w:p>
+        </w:tc>
+        <w:tc>
+          <w:tcPr>
+            <w:tcW w:w="1729" w:type="dxa"/>
+          </w:tcPr>
+          <w:p>
+            <w:r>
+              <w:t>38 h</w:t>
+            </w:r>
+            <w:r>
+              <w:t>oras</w:t>
+            </w:r>
+          </w:p>
+        </w:tc>
+      </w:tr>
+      <w:tr>
+        <w:tc>
+          <w:tcPr>
+            <w:tcW w:w="1809" w:type="dxa"/>
+          </w:tcPr>
+          <w:p>
+            <w:r>
+              <w:t>Mozilla Firefox</w:t>
+            </w:r>
+          </w:p>
+        </w:tc>
+        <w:tc>
+          <w:tcPr>
+            <w:tcW w:w="2835" w:type="dxa"/>
+          </w:tcPr>
+          <w:p>
+            <w:r>
+              <w:t>Gratuito</w:t>
+            </w:r>
+          </w:p>
+        </w:tc>
+        <w:tc>
+          <w:tcPr>
+            <w:tcW w:w="2013" w:type="dxa"/>
+          </w:tcPr>
+          <w:p>
+            <w:r>
+              <w:t>José Ramón</w:t>
+            </w:r>
+            <w:r>
+              <w:t xml:space="preserve"> Barea</w:t>
+            </w:r>
+          </w:p>
+        </w:tc>
+        <w:tc>
+          <w:tcPr>
+            <w:tcW w:w="1729" w:type="dxa"/>
+          </w:tcPr>
+          <w:p>
+            <w:r>
+              <w:t>35,5 h</w:t>
+            </w:r>
+            <w:r>
+              <w:t>oras</w:t>
+            </w:r>
+          </w:p>
+        </w:tc>
+      </w:tr>
+      <w:tr>
+        <w:tc>
+          <w:tcPr>
+            <w:tcW w:w="1809" w:type="dxa"/>
+          </w:tcPr>
+          <w:p>
+            <w:r>
+              <w:t xml:space="preserve">Internet </w:t>
+            </w:r>
+            <w:proofErr w:type="spellStart"/>
+            <w:r>
+              <w:t>explorer</w:t>
+            </w:r>
+            <w:proofErr w:type="spellEnd"/>
+          </w:p>
+        </w:tc>
+        <w:tc>
+          <w:tcPr>
+            <w:tcW w:w="2835" w:type="dxa"/>
+          </w:tcPr>
+          <w:p>
+            <w:r>
+              <w:t>Gratuito</w:t>
+            </w:r>
+          </w:p>
+        </w:tc>
+        <w:tc>
+          <w:tcPr>
+            <w:tcW w:w="2013" w:type="dxa"/>
+          </w:tcPr>
+          <w:p/>
+        </w:tc>
+        <w:tc>
+          <w:tcPr>
+            <w:tcW w:w="1729" w:type="dxa"/>
+          </w:tcPr>
+          <w:p/>
+        </w:tc>
+      </w:tr>
+      <w:tr>
+        <w:tc>
+          <w:tcPr>
+            <w:tcW w:w="1809" w:type="dxa"/>
+          </w:tcPr>
+          <w:p>
+            <w:proofErr w:type="spellStart"/>
+            <w:r>
+              <w:t>Git</w:t>
+            </w:r>
+            <w:proofErr w:type="spellEnd"/>
+            <w:r>
+              <w:t xml:space="preserve"> </w:t>
+            </w:r>
+            <w:proofErr w:type="spellStart"/>
+            <w:r>
+              <w:t>hub</w:t>
+            </w:r>
+            <w:proofErr w:type="spellEnd"/>
+          </w:p>
+        </w:tc>
+        <w:tc>
+          <w:tcPr>
+            <w:tcW w:w="2835" w:type="dxa"/>
+          </w:tcPr>
+          <w:p>
+            <w:r>
+              <w:t>Gratuito</w:t>
+            </w:r>
+          </w:p>
+        </w:tc>
+        <w:tc>
+          <w:tcPr>
+            <w:tcW w:w="2013" w:type="dxa"/>
+          </w:tcPr>
+          <w:p/>
+        </w:tc>
+        <w:tc>
+          <w:tcPr>
+            <w:tcW w:w="1729" w:type="dxa"/>
+          </w:tcPr>
+          <w:p/>
+        </w:tc>
+      </w:tr>
+      <w:tr>
+        <w:tc>
+          <w:tcPr>
+            <w:tcW w:w="1809" w:type="dxa"/>
+          </w:tcPr>
+          <w:p>
+            <w:proofErr w:type="spellStart"/>
+            <w:r>
+              <w:t>Sketchfab</w:t>
+            </w:r>
+            <w:proofErr w:type="spellEnd"/>
+          </w:p>
+        </w:tc>
+        <w:tc>
+          <w:tcPr>
+            <w:tcW w:w="2835" w:type="dxa"/>
+          </w:tcPr>
+          <w:p>
+            <w:r>
+              <w:t>Gratuito</w:t>
+            </w:r>
+          </w:p>
+        </w:tc>
+        <w:tc>
+          <w:tcPr>
+            <w:tcW w:w="2013" w:type="dxa"/>
+          </w:tcPr>
+          <w:p/>
+        </w:tc>
+        <w:tc>
+          <w:tcPr>
+            <w:tcW w:w="1729" w:type="dxa"/>
+          </w:tcPr>
+          <w:p/>
+        </w:tc>
+      </w:tr>
+      <w:tr>
+        <w:tc>
+          <w:tcPr>
+            <w:tcW w:w="1809" w:type="dxa"/>
+          </w:tcPr>
+          <w:p>
+            <w:proofErr w:type="spellStart"/>
+            <w:r>
+              <w:t>Azure</w:t>
+            </w:r>
+            <w:proofErr w:type="spellEnd"/>
+          </w:p>
+        </w:tc>
+        <w:tc>
+          <w:tcPr>
+            <w:tcW w:w="2835" w:type="dxa"/>
+          </w:tcPr>
+          <w:p>
+            <w:r>
+              <w:t>Licencia gratuita de software para estudiantes y docentes</w:t>
+            </w:r>
+          </w:p>
+        </w:tc>
+        <w:tc>
+          <w:tcPr>
+            <w:tcW w:w="2013" w:type="dxa"/>
+          </w:tcPr>
+          <w:p/>
+        </w:tc>
+        <w:tc>
+          <w:tcPr>
+            <w:tcW w:w="1729" w:type="dxa"/>
+          </w:tcPr>
+          <w:p/>
+        </w:tc>
+      </w:tr>
+      <w:tr>
+        <w:tc>
+          <w:tcPr>
+            <w:tcW w:w="1809" w:type="dxa"/>
+          </w:tcPr>
+          <w:p>
+            <w:proofErr w:type="spellStart"/>
+            <w:r>
+              <w:t>blogger</w:t>
+            </w:r>
+            <w:proofErr w:type="spellEnd"/>
+          </w:p>
+        </w:tc>
+        <w:tc>
+          <w:tcPr>
+            <w:tcW w:w="2835" w:type="dxa"/>
+          </w:tcPr>
+          <w:p>
+            <w:r>
+              <w:t>Gratuito</w:t>
+            </w:r>
+          </w:p>
+        </w:tc>
+        <w:tc>
+          <w:tcPr>
+            <w:tcW w:w="2013" w:type="dxa"/>
+          </w:tcPr>
+          <w:p/>
+        </w:tc>
+        <w:tc>
+          <w:tcPr>
+            <w:tcW w:w="1729" w:type="dxa"/>
+          </w:tcPr>
+          <w:p/>
+        </w:tc>
+      </w:tr>
+      <w:tr>
+        <w:tc>
+          <w:tcPr>
+            <w:tcW w:w="1809" w:type="dxa"/>
+          </w:tcPr>
+          <w:p>
+            <w:proofErr w:type="spellStart"/>
+            <w:r>
+              <w:t>Wordpress</w:t>
+            </w:r>
+            <w:proofErr w:type="spellEnd"/>
+          </w:p>
+        </w:tc>
+        <w:tc>
+          <w:tcPr>
+            <w:tcW w:w="2835" w:type="dxa"/>
+          </w:tcPr>
+          <w:p>
+            <w:r>
+              <w:t>Gratuito</w:t>
+            </w:r>
+          </w:p>
+        </w:tc>
+        <w:tc>
+          <w:tcPr>
+            <w:tcW w:w="2013" w:type="dxa"/>
+          </w:tcPr>
+          <w:p/>
+        </w:tc>
+        <w:tc>
+          <w:tcPr>
+            <w:tcW w:w="1729" w:type="dxa"/>
+          </w:tcPr>
+          <w:p/>
+        </w:tc>
+      </w:tr>
+      <w:tr>
+        <w:tc>
+          <w:tcPr>
+            <w:tcW w:w="1809" w:type="dxa"/>
+          </w:tcPr>
+          <w:p>
+            <w:proofErr w:type="spellStart"/>
+            <w:r>
+              <w:t>GanttProject</w:t>
+            </w:r>
+            <w:proofErr w:type="spellEnd"/>
+          </w:p>
+        </w:tc>
+        <w:tc>
+          <w:tcPr>
+            <w:tcW w:w="2835" w:type="dxa"/>
+          </w:tcPr>
+          <w:p>
+            <w:r>
+              <w:t>Gratuito</w:t>
+            </w:r>
+          </w:p>
+        </w:tc>
+        <w:tc>
+          <w:tcPr>
+            <w:tcW w:w="2013" w:type="dxa"/>
+          </w:tcPr>
+          <w:p/>
+        </w:tc>
+        <w:tc>
+          <w:tcPr>
+            <w:tcW w:w="1729" w:type="dxa"/>
+          </w:tcPr>
+          <w:p/>
+        </w:tc>
+      </w:tr>
+      <w:tr>
+        <w:tc>
+          <w:tcPr>
+            <w:tcW w:w="1809" w:type="dxa"/>
+          </w:tcPr>
+          <w:p>
+            <w:r>
+              <w:t>3ds Max</w:t>
+            </w:r>
+          </w:p>
+        </w:tc>
+        <w:tc>
+          <w:tcPr>
+            <w:tcW w:w="2835" w:type="dxa"/>
+          </w:tcPr>
+          <w:p>
+            <w:pPr>
+              <w:pStyle w:val="Ttulo2"/>
+            </w:pPr>
+            <w:r>
+              <w:rPr>
+                <w:rFonts w:asciiTheme="minorHAnsi" w:eastAsiaTheme="minorHAnsi" w:hAnsiTheme="minorHAnsi" w:cstheme="minorBidi"/>
+                <w:b w:val="0"/>
+                <w:bCs w:val="0"/>
+                <w:sz w:val="22"/>
+                <w:szCs w:val="22"/>
+                <w:lang w:eastAsia="en-US"/>
+              </w:rPr>
+              <w:t xml:space="preserve">Licencia </w:t>
+            </w:r>
+            <w:r>
+              <w:rPr>
+                <w:rFonts w:asciiTheme="minorHAnsi" w:eastAsiaTheme="minorHAnsi" w:hAnsiTheme="minorHAnsi" w:cstheme="minorBidi"/>
+                <w:b w:val="0"/>
+                <w:bCs w:val="0"/>
+                <w:sz w:val="22"/>
+                <w:szCs w:val="22"/>
+                <w:lang w:eastAsia="en-US"/>
+              </w:rPr>
+              <w:t xml:space="preserve">gratuita de software para estudiantes y docentes </w:t>
+            </w:r>
+          </w:p>
+        </w:tc>
+        <w:tc>
+          <w:tcPr>
+            <w:tcW w:w="2013" w:type="dxa"/>
+          </w:tcPr>
+          <w:p/>
+        </w:tc>
+        <w:tc>
+          <w:tcPr>
+            <w:tcW w:w="1729" w:type="dxa"/>
+          </w:tcPr>
+          <w:p/>
+        </w:tc>
+      </w:tr>
+      <w:tr>
+        <w:tc>
+          <w:tcPr>
+            <w:tcW w:w="1809" w:type="dxa"/>
+          </w:tcPr>
+          <w:p>
+            <w:proofErr w:type="spellStart"/>
+            <w:r>
+              <w:t>Youtube</w:t>
+            </w:r>
+            <w:proofErr w:type="spellEnd"/>
+          </w:p>
+        </w:tc>
+        <w:tc>
+          <w:tcPr>
+            <w:tcW w:w="2835" w:type="dxa"/>
+          </w:tcPr>
+          <w:p>
+            <w:r>
+              <w:t>Gratuito</w:t>
+            </w:r>
+          </w:p>
+        </w:tc>
+        <w:tc>
+          <w:tcPr>
+            <w:tcW w:w="2013" w:type="dxa"/>
+          </w:tcPr>
+          <w:p/>
+        </w:tc>
+        <w:tc>
+          <w:tcPr>
+            <w:tcW w:w="1729" w:type="dxa"/>
+          </w:tcPr>
+          <w:p/>
+        </w:tc>
+      </w:tr>
+      <w:tr>
+        <w:tc>
+          <w:tcPr>
+            <w:tcW w:w="1809" w:type="dxa"/>
+          </w:tcPr>
+          <w:p>
+            <w:r>
+              <w:t>Sony vegas</w:t>
+            </w:r>
+            <w:r>
+              <w:t xml:space="preserve"> </w:t>
+            </w:r>
+            <w:r>
+              <w:t xml:space="preserve"> </w:t>
+            </w:r>
+            <w:proofErr w:type="spellStart"/>
+            <w:r>
+              <w:t>movie</w:t>
+            </w:r>
+            <w:proofErr w:type="spellEnd"/>
+            <w:r>
+              <w:t xml:space="preserve"> </w:t>
+            </w:r>
+            <w:proofErr w:type="spellStart"/>
+            <w:r>
+              <w:t>studio</w:t>
+            </w:r>
+            <w:proofErr w:type="spellEnd"/>
+            <w:r>
+              <w:t xml:space="preserve"> 13</w:t>
+            </w:r>
+          </w:p>
+        </w:tc>
+        <w:tc>
+          <w:tcPr>
+            <w:tcW w:w="2835" w:type="dxa"/>
+          </w:tcPr>
+          <w:p>
+            <w:r>
+              <w:t>47 €</w:t>
+            </w:r>
+          </w:p>
+        </w:tc>
+        <w:tc>
+          <w:tcPr>
+            <w:tcW w:w="2013" w:type="dxa"/>
+          </w:tcPr>
+          <w:p/>
+        </w:tc>
+        <w:tc>
+          <w:tcPr>
+            <w:tcW w:w="1729" w:type="dxa"/>
+          </w:tcPr>
+          <w:p/>
+        </w:tc>
+      </w:tr>
+      <w:tr>
+        <w:tc>
+          <w:tcPr>
+            <w:tcW w:w="1809" w:type="dxa"/>
+          </w:tcPr>
+          <w:p/>
+        </w:tc>
+        <w:tc>
+          <w:tcPr>
+            <w:tcW w:w="2835" w:type="dxa"/>
+          </w:tcPr>
+          <w:p>
+            <w:pPr>
+              <w:rPr>
+                <w:b/>
+              </w:rPr>
+            </w:pPr>
+            <w:r>
+              <w:rPr>
+                <w:b/>
+              </w:rPr>
+              <w:t>Coste total</w:t>
+            </w:r>
+          </w:p>
+        </w:tc>
+        <w:tc>
+          <w:tcPr>
+            <w:tcW w:w="2013" w:type="dxa"/>
+          </w:tcPr>
+          <w:p/>
+        </w:tc>
+        <w:tc>
+          <w:tcPr>
+            <w:tcW w:w="1729" w:type="dxa"/>
+          </w:tcPr>
+          <w:p>
+            <w:pPr>
+              <w:rPr>
+                <w:b/>
+              </w:rPr>
+            </w:pPr>
+            <w:r>
+              <w:rPr>
+                <w:b/>
+              </w:rPr>
+              <w:t>Coste total</w:t>
+            </w:r>
+          </w:p>
+        </w:tc>
+      </w:tr>
+      <w:tr>
+        <w:tc>
+          <w:tcPr>
+            <w:tcW w:w="1809" w:type="dxa"/>
+          </w:tcPr>
+          <w:p/>
+        </w:tc>
+        <w:tc>
+          <w:tcPr>
+            <w:tcW w:w="2835" w:type="dxa"/>
+          </w:tcPr>
+          <w:p>
+            <w:r>
+              <w:t>86,32</w:t>
+            </w:r>
+          </w:p>
+        </w:tc>
+        <w:tc>
+          <w:tcPr>
+            <w:tcW w:w="2013" w:type="dxa"/>
+          </w:tcPr>
+          <w:p/>
+        </w:tc>
+        <w:tc>
+          <w:tcPr>
+            <w:tcW w:w="1729" w:type="dxa"/>
+          </w:tcPr>
+          <w:p>
+            <w:r>
+              <w:t>148,5</w:t>
+            </w:r>
+          </w:p>
+        </w:tc>
+      </w:tr>
+    </w:tbl>
+    <w:p>
+      <w:r>
+        <w:t xml:space="preserve">En precio de los recursos que vamos a utilizar se especifica según el tipo de coste o de licencia, en algunos casos el uso de una herramienta es gratuito, pero en otros casos tienen un precio mensualmente o al contado. También hemos aprovechado ofertas para estudiantes, por ejemplo en el caso de </w:t>
+      </w:r>
+      <w:proofErr w:type="spellStart"/>
+      <w:r>
+        <w:t>Azure</w:t>
+      </w:r>
+      <w:proofErr w:type="spellEnd"/>
+      <w:r>
+        <w:t xml:space="preserve"> que obtenemos el uso del programa mediante la suscripción de </w:t>
+      </w:r>
+      <w:proofErr w:type="spellStart"/>
+      <w:r>
+        <w:t>msdn</w:t>
+      </w:r>
+      <w:proofErr w:type="spellEnd"/>
+      <w:r>
+        <w:t xml:space="preserve"> de la Universidad de Alicante. El </w:t>
+      </w:r>
+      <w:r>
+        <w:t>valor</w:t>
+      </w:r>
+      <w:r>
+        <w:t xml:space="preserve"> del esfuerzo </w:t>
+      </w:r>
+      <w:r>
+        <w:t>realizado por el grupo lo hemos aproximado según el coste de las horas mínimas que podemos emplear para el proyecto (con sobrecoste para el caso de las tareas que no hemos hecho nunca antes).</w:t>
+      </w:r>
+    </w:p>
     <w:sectPr>
       <w:pgSz w:w="11906" w:h="16838"/>
       <w:pgMar w:top="1417" w:right="1701" w:bottom="1417" w:left="1701" w:header="708" w:footer="708" w:gutter="0"/>
@@ -2855,7 +3875,6 @@
     <w:name w:val="Hyperlink"/>
     <w:basedOn w:val="Fuentedeprrafopredeter"/>
     <w:uiPriority w:val="99"/>
-    <w:semiHidden/>
     <w:unhideWhenUsed/>
     <w:rsid w:val="00DF354B"/>
     <w:rPr>
@@ -2874,6 +3893,25 @@
       <w:i/>
       <w:iCs/>
     </w:rPr>
+  </w:style>
+  <w:style w:type="table" w:styleId="Tablaconcuadrcula">
+    <w:name w:val="Table Grid"/>
+    <w:basedOn w:val="Tablanormal"/>
+    <w:uiPriority w:val="39"/>
+    <w:rsid w:val="00B50B70"/>
+    <w:pPr>
+      <w:spacing w:after="0" w:line="240" w:lineRule="auto"/>
+    </w:pPr>
+    <w:tblPr>
+      <w:tblBorders>
+        <w:top w:val="single" w:sz="4" w:space="0" w:color="auto"/>
+        <w:left w:val="single" w:sz="4" w:space="0" w:color="auto"/>
+        <w:bottom w:val="single" w:sz="4" w:space="0" w:color="auto"/>
+        <w:right w:val="single" w:sz="4" w:space="0" w:color="auto"/>
+        <w:insideH w:val="single" w:sz="4" w:space="0" w:color="auto"/>
+        <w:insideV w:val="single" w:sz="4" w:space="0" w:color="auto"/>
+      </w:tblBorders>
+    </w:tblPr>
   </w:style>
 </w:styles>
 </file>

</xml_diff>